<commit_message>
A lot of changes in the L4 to Mermaid
</commit_message>
<xml_diff>
--- a/תאורתי.docx
+++ b/תאורתי.docx
@@ -70,14 +70,77 @@
           <w:sz w:val="28"/>
           <w:szCs w:val="28"/>
         </w:rPr>
-        <w:t xml:space="preserve">Let is not special form in L3 because any let expression is re-written as an app </w:t>
-      </w:r>
-      <w:r>
-        <w:rPr>
-          <w:sz w:val="28"/>
-          <w:szCs w:val="28"/>
-        </w:rPr>
-        <w:t>expression before it even gets to the interpreter</w:t>
+        <w:t>Let</w:t>
+      </w:r>
+      <w:r>
+        <w:rPr>
+          <w:sz w:val="28"/>
+          <w:szCs w:val="28"/>
+        </w:rPr>
+        <w:t xml:space="preserve"> expression</w:t>
+      </w:r>
+      <w:r>
+        <w:rPr>
+          <w:sz w:val="28"/>
+          <w:szCs w:val="28"/>
+        </w:rPr>
+        <w:t xml:space="preserve"> is not special form </w:t>
+      </w:r>
+      <w:r>
+        <w:rPr>
+          <w:sz w:val="28"/>
+          <w:szCs w:val="28"/>
+        </w:rPr>
+        <w:t>because in L3 it is syntactic sugar</w:t>
+      </w:r>
+      <w:r>
+        <w:rPr>
+          <w:sz w:val="28"/>
+          <w:szCs w:val="28"/>
+        </w:rPr>
+        <w:t>. A</w:t>
+      </w:r>
+      <w:r>
+        <w:rPr>
+          <w:sz w:val="28"/>
+          <w:szCs w:val="28"/>
+        </w:rPr>
+        <w:t xml:space="preserve">ny let expression is re-written as an app </w:t>
+      </w:r>
+      <w:r>
+        <w:rPr>
+          <w:sz w:val="28"/>
+          <w:szCs w:val="28"/>
+        </w:rPr>
+        <w:t>expression before it even gets to the interpreter.</w:t>
+      </w:r>
+      <w:r>
+        <w:rPr>
+          <w:sz w:val="28"/>
+          <w:szCs w:val="28"/>
+        </w:rPr>
+        <w:t xml:space="preserve"> </w:t>
+      </w:r>
+      <w:r>
+        <w:rPr>
+          <w:sz w:val="28"/>
+          <w:szCs w:val="28"/>
+        </w:rPr>
+        <w:t>Therefore, there is no evaluation rule for let</w:t>
+      </w:r>
+      <w:r>
+        <w:rPr>
+          <w:sz w:val="28"/>
+          <w:szCs w:val="28"/>
+        </w:rPr>
+        <w:t xml:space="preserve"> expression</w:t>
+      </w:r>
+      <w:r>
+        <w:rPr>
+          <w:sz w:val="28"/>
+          <w:szCs w:val="28"/>
+        </w:rPr>
+        <w:t xml:space="preserve"> at all</w:t>
       </w:r>
       <w:r>
         <w:rPr>
@@ -122,6 +185,13 @@
         </w:rPr>
         <w:br/>
         <w:t>And as we said, in our case, it doesn’t</w:t>
+      </w:r>
+      <w:r>
+        <w:rPr>
+          <w:sz w:val="28"/>
+          <w:szCs w:val="28"/>
+        </w:rPr>
+        <w:t xml:space="preserve"> since it has no evaluation rule</w:t>
       </w:r>
       <w:r>
         <w:rPr>
@@ -770,7 +840,16 @@
           <w:sz w:val="28"/>
           <w:szCs w:val="28"/>
         </w:rPr>
-        <w:t>we’ll just return them as is.</w:t>
+        <w:t xml:space="preserve">we’ll </w:t>
+      </w:r>
+      <w:r>
+        <w:rPr>
+          <w:rFonts w:cstheme="minorHAnsi"/>
+          <w:sz w:val="28"/>
+          <w:szCs w:val="28"/>
+        </w:rPr>
+        <w:lastRenderedPageBreak/>
+        <w:t>just return them as is.</w:t>
       </w:r>
       <w:r>
         <w:rPr>
@@ -787,16 +866,7 @@
           <w:sz w:val="28"/>
           <w:szCs w:val="28"/>
         </w:rPr>
-        <w:t xml:space="preserve"> </w:t>
-      </w:r>
-      <w:r>
-        <w:rPr>
-          <w:rFonts w:cstheme="minorHAnsi"/>
-          <w:sz w:val="28"/>
-          <w:szCs w:val="28"/>
-        </w:rPr>
-        <w:lastRenderedPageBreak/>
-        <w:t>and then make a new CompoundSExp with both values when all of the free vars got substituted with the values</w:t>
+        <w:t xml:space="preserve"> and then make a new CompoundSExp with both values when all of the free vars got substituted with the values</w:t>
       </w:r>
       <w:r>
         <w:rPr>
@@ -1231,6 +1301,14 @@
           <w:szCs w:val="28"/>
         </w:rPr>
         <w:br/>
+      </w:r>
+      <w:r>
+        <w:rPr>
+          <w:rFonts w:cstheme="minorHAnsi"/>
+          <w:sz w:val="28"/>
+          <w:szCs w:val="28"/>
+        </w:rPr>
+        <w:lastRenderedPageBreak/>
         <w:t>(+ 3 5) only once, while in normal evaluation we will pass the argument as an expression, and therefore evaluate it twice</w:t>
       </w:r>
     </w:p>

</xml_diff>

<commit_message>
Updated Q3.1 theoretical answer
</commit_message>
<xml_diff>
--- a/תאורתי.docx
+++ b/תאורתי.docx
@@ -32,25 +32,6 @@
         </w:rPr>
         <w:t>: Theoretical Questions</w:t>
       </w:r>
-    </w:p>
-    <w:p>
-      <w:pPr>
-        <w:jc w:val="center"/>
-        <w:rPr>
-          <w:sz w:val="44"/>
-          <w:szCs w:val="44"/>
-        </w:rPr>
-      </w:pPr>
-    </w:p>
-    <w:p>
-      <w:pPr>
-        <w:bidi w:val="0"/>
-        <w:jc w:val="both"/>
-        <w:rPr>
-          <w:sz w:val="28"/>
-          <w:szCs w:val="28"/>
-        </w:rPr>
-      </w:pPr>
     </w:p>
     <w:p>
       <w:pPr>
@@ -840,16 +821,7 @@
           <w:sz w:val="28"/>
           <w:szCs w:val="28"/>
         </w:rPr>
-        <w:t xml:space="preserve">we’ll </w:t>
-      </w:r>
-      <w:r>
-        <w:rPr>
-          <w:rFonts w:cstheme="minorHAnsi"/>
-          <w:sz w:val="28"/>
-          <w:szCs w:val="28"/>
-        </w:rPr>
-        <w:lastRenderedPageBreak/>
-        <w:t>just return them as is.</w:t>
+        <w:t>we’ll just return them as is.</w:t>
       </w:r>
       <w:r>
         <w:rPr>
@@ -866,7 +838,16 @@
           <w:sz w:val="28"/>
           <w:szCs w:val="28"/>
         </w:rPr>
-        <w:t xml:space="preserve"> and then make a new CompoundSExp with both values when all of the free vars got substituted with the values</w:t>
+        <w:t xml:space="preserve"> and then make a new CompoundSExp with both values when all </w:t>
+      </w:r>
+      <w:r>
+        <w:rPr>
+          <w:rFonts w:cstheme="minorHAnsi"/>
+          <w:sz w:val="28"/>
+          <w:szCs w:val="28"/>
+        </w:rPr>
+        <w:lastRenderedPageBreak/>
+        <w:t>of the free vars got substituted with the values</w:t>
       </w:r>
       <w:r>
         <w:rPr>
@@ -1301,16 +1282,196 @@
           <w:szCs w:val="28"/>
         </w:rPr>
         <w:br/>
-      </w:r>
-      <w:r>
-        <w:rPr>
-          <w:rFonts w:cstheme="minorHAnsi"/>
-          <w:sz w:val="28"/>
-          <w:szCs w:val="28"/>
-        </w:rPr>
-        <w:lastRenderedPageBreak/>
         <w:t>(+ 3 5) only once, while in normal evaluation we will pass the argument as an expression, and therefore evaluate it twice</w:t>
       </w:r>
+    </w:p>
+    <w:p>
+      <w:pPr>
+        <w:pStyle w:val="ListParagraph"/>
+        <w:bidi w:val="0"/>
+        <w:ind w:left="360"/>
+        <w:rPr>
+          <w:rFonts w:cstheme="minorHAnsi"/>
+          <w:sz w:val="28"/>
+          <w:szCs w:val="28"/>
+        </w:rPr>
+      </w:pPr>
+    </w:p>
+    <w:p>
+      <w:pPr>
+        <w:pStyle w:val="ListParagraph"/>
+        <w:bidi w:val="0"/>
+        <w:ind w:left="360"/>
+        <w:rPr>
+          <w:rFonts w:cstheme="minorHAnsi"/>
+          <w:sz w:val="28"/>
+          <w:szCs w:val="28"/>
+        </w:rPr>
+      </w:pPr>
+    </w:p>
+    <w:p>
+      <w:pPr>
+        <w:jc w:val="center"/>
+        <w:rPr>
+          <w:sz w:val="44"/>
+          <w:szCs w:val="44"/>
+        </w:rPr>
+      </w:pPr>
+      <w:r>
+        <w:rPr>
+          <w:sz w:val="44"/>
+          <w:szCs w:val="44"/>
+        </w:rPr>
+        <w:t xml:space="preserve">Part </w:t>
+      </w:r>
+      <w:r>
+        <w:rPr>
+          <w:sz w:val="44"/>
+          <w:szCs w:val="44"/>
+        </w:rPr>
+        <w:t>III</w:t>
+      </w:r>
+      <w:r>
+        <w:rPr>
+          <w:sz w:val="44"/>
+          <w:szCs w:val="44"/>
+        </w:rPr>
+        <w:t>: Theoretical Questions</w:t>
+      </w:r>
+    </w:p>
+    <w:p>
+      <w:pPr>
+        <w:jc w:val="center"/>
+        <w:rPr>
+          <w:sz w:val="44"/>
+          <w:szCs w:val="44"/>
+        </w:rPr>
+      </w:pPr>
+    </w:p>
+    <w:p>
+      <w:pPr>
+        <w:bidi w:val="0"/>
+        <w:rPr>
+          <w:rFonts w:cstheme="minorHAnsi"/>
+          <w:sz w:val="28"/>
+          <w:szCs w:val="28"/>
+        </w:rPr>
+      </w:pPr>
+      <w:r>
+        <w:rPr>
+          <w:rFonts w:cstheme="minorHAnsi"/>
+          <w:sz w:val="28"/>
+          <w:szCs w:val="28"/>
+        </w:rPr>
+        <w:t xml:space="preserve">3.1) the </w:t>
+      </w:r>
+      <w:r>
+        <w:rPr>
+          <w:sz w:val="28"/>
+          <w:szCs w:val="28"/>
+        </w:rPr>
+        <w:t>problem</w:t>
+      </w:r>
+      <w:r>
+        <w:rPr>
+          <w:rFonts w:cstheme="minorHAnsi"/>
+          <w:sz w:val="28"/>
+          <w:szCs w:val="28"/>
+        </w:rPr>
+        <w:t xml:space="preserve"> </w:t>
+      </w:r>
+      <w:r>
+        <w:rPr>
+          <w:rFonts w:cstheme="minorHAnsi"/>
+          <w:sz w:val="28"/>
+          <w:szCs w:val="28"/>
+        </w:rPr>
+        <w:t xml:space="preserve">is that In </w:t>
+      </w:r>
+      <w:r>
+        <w:rPr>
+          <w:rFonts w:cstheme="minorHAnsi"/>
+          <w:sz w:val="28"/>
+          <w:szCs w:val="28"/>
+        </w:rPr>
+        <w:t xml:space="preserve">your </w:t>
+      </w:r>
+      <w:r>
+        <w:rPr>
+          <w:rFonts w:cstheme="minorHAnsi"/>
+          <w:sz w:val="28"/>
+          <w:szCs w:val="28"/>
+        </w:rPr>
+        <w:t>normal evaluation</w:t>
+      </w:r>
+      <w:r>
+        <w:rPr>
+          <w:rFonts w:cstheme="minorHAnsi"/>
+          <w:sz w:val="28"/>
+          <w:szCs w:val="28"/>
+        </w:rPr>
+        <w:t xml:space="preserve"> </w:t>
+      </w:r>
+      <w:r>
+        <w:rPr>
+          <w:rFonts w:cstheme="minorHAnsi"/>
+          <w:sz w:val="28"/>
+          <w:szCs w:val="28"/>
+        </w:rPr>
+        <w:t>implementation</w:t>
+      </w:r>
+      <w:r>
+        <w:rPr>
+          <w:rFonts w:cstheme="minorHAnsi"/>
+          <w:sz w:val="28"/>
+          <w:szCs w:val="28"/>
+        </w:rPr>
+        <w:t xml:space="preserve"> </w:t>
+      </w:r>
+      <w:r>
+        <w:rPr>
+          <w:rFonts w:cstheme="minorHAnsi"/>
+          <w:sz w:val="28"/>
+          <w:szCs w:val="28"/>
+        </w:rPr>
+        <w:t>variables</w:t>
+      </w:r>
+      <w:r>
+        <w:rPr>
+          <w:rFonts w:cstheme="minorHAnsi"/>
+          <w:sz w:val="28"/>
+          <w:szCs w:val="28"/>
+        </w:rPr>
+        <w:t xml:space="preserve"> are</w:t>
+      </w:r>
+      <w:r>
+        <w:rPr>
+          <w:rFonts w:cstheme="minorHAnsi"/>
+          <w:sz w:val="28"/>
+          <w:szCs w:val="28"/>
+        </w:rPr>
+        <w:t xml:space="preserve"> mapped to Values</w:t>
+      </w:r>
+      <w:r>
+        <w:rPr>
+          <w:rFonts w:cstheme="minorHAnsi"/>
+          <w:sz w:val="28"/>
+          <w:szCs w:val="28"/>
+        </w:rPr>
+        <w:t xml:space="preserve"> and not to CExp. Therefore, when creating bindings, you have to fully evaluate the expression instead of binding the variable to the expression itself.</w:t>
+      </w:r>
+    </w:p>
+    <w:p>
+      <w:pPr>
+        <w:pStyle w:val="ListParagraph"/>
+        <w:bidi w:val="0"/>
+        <w:ind w:left="360"/>
+        <w:rPr>
+          <w:rFonts w:cstheme="minorHAnsi"/>
+          <w:sz w:val="28"/>
+          <w:szCs w:val="28"/>
+        </w:rPr>
+      </w:pPr>
     </w:p>
     <w:sectPr>
       <w:pgSz w:w="11906" w:h="16838"/>

</xml_diff>

<commit_message>
Added tests for the normal evaluator
</commit_message>
<xml_diff>
--- a/תאורתי.docx
+++ b/תאורתי.docx
@@ -504,7 +504,39 @@
           <w:sz w:val="28"/>
           <w:szCs w:val="28"/>
         </w:rPr>
-        <w:t xml:space="preserve"> We’ll change the definition of CExp as follows:</w:t>
+        <w:t xml:space="preserve"> </w:t>
+      </w:r>
+      <w:proofErr w:type="gramStart"/>
+      <w:r>
+        <w:rPr>
+          <w:sz w:val="28"/>
+          <w:szCs w:val="28"/>
+        </w:rPr>
+        <w:t>We’ll</w:t>
+      </w:r>
+      <w:proofErr w:type="gramEnd"/>
+      <w:r>
+        <w:rPr>
+          <w:sz w:val="28"/>
+          <w:szCs w:val="28"/>
+        </w:rPr>
+        <w:t xml:space="preserve"> change the definition of </w:t>
+      </w:r>
+      <w:proofErr w:type="spellStart"/>
+      <w:r>
+        <w:rPr>
+          <w:sz w:val="28"/>
+          <w:szCs w:val="28"/>
+        </w:rPr>
+        <w:t>CExp</w:t>
+      </w:r>
+      <w:proofErr w:type="spellEnd"/>
+      <w:r>
+        <w:rPr>
+          <w:sz w:val="28"/>
+          <w:szCs w:val="28"/>
+        </w:rPr>
+        <w:t xml:space="preserve"> as follows:</w:t>
       </w:r>
       <w:r>
         <w:rPr>
@@ -513,68 +545,196 @@
         </w:rPr>
         <w:br/>
       </w:r>
+      <w:proofErr w:type="spellStart"/>
       <w:r>
         <w:rPr>
           <w:rFonts w:ascii="Consolas" w:hAnsi="Consolas"/>
           <w:sz w:val="24"/>
           <w:szCs w:val="24"/>
         </w:rPr>
-        <w:t xml:space="preserve">CExp = AtomicExp | CompoundExp </w:t>
-      </w:r>
+        <w:t>CExp</w:t>
+      </w:r>
+      <w:proofErr w:type="spellEnd"/>
       <w:r>
         <w:rPr>
           <w:rFonts w:ascii="Consolas" w:hAnsi="Consolas"/>
           <w:sz w:val="24"/>
           <w:szCs w:val="24"/>
         </w:rPr>
-        <w:t xml:space="preserve">| </w:t>
-      </w:r>
+        <w:t xml:space="preserve"> = </w:t>
+      </w:r>
+      <w:proofErr w:type="spellStart"/>
       <w:r>
         <w:rPr>
           <w:rFonts w:ascii="Consolas" w:hAnsi="Consolas"/>
           <w:sz w:val="24"/>
           <w:szCs w:val="24"/>
         </w:rPr>
-        <w:t>Value</w:t>
-      </w:r>
+        <w:t>AtomicExp</w:t>
+      </w:r>
+      <w:proofErr w:type="spellEnd"/>
       <w:r>
         <w:rPr>
           <w:rFonts w:ascii="Consolas" w:hAnsi="Consolas"/>
           <w:sz w:val="24"/>
           <w:szCs w:val="24"/>
         </w:rPr>
-        <w:br/>
-      </w:r>
-      <w:r>
-        <w:rPr>
-          <w:sz w:val="28"/>
-          <w:szCs w:val="28"/>
-        </w:rPr>
-        <w:t>Where Value is the definition from L3-value.ts:</w:t>
-      </w:r>
-      <w:r>
-        <w:rPr>
-          <w:sz w:val="28"/>
-          <w:szCs w:val="28"/>
-        </w:rPr>
-        <w:br/>
-      </w:r>
+        <w:t xml:space="preserve"> | </w:t>
+      </w:r>
+      <w:proofErr w:type="spellStart"/>
       <w:r>
         <w:rPr>
           <w:rFonts w:ascii="Consolas" w:hAnsi="Consolas"/>
           <w:sz w:val="24"/>
           <w:szCs w:val="24"/>
         </w:rPr>
-        <w:t xml:space="preserve">Value = </w:t>
-      </w:r>
+        <w:t>CompoundExp</w:t>
+      </w:r>
+      <w:proofErr w:type="spellEnd"/>
       <w:r>
         <w:rPr>
           <w:rFonts w:ascii="Consolas" w:hAnsi="Consolas"/>
           <w:sz w:val="24"/>
           <w:szCs w:val="24"/>
         </w:rPr>
-        <w:t>number | boolean | string | PrimOp | Closure | SymbolSExp | EmptySExp | CompoundSExp</w:t>
-      </w:r>
+        <w:t xml:space="preserve"> </w:t>
+      </w:r>
+      <w:r>
+        <w:rPr>
+          <w:rFonts w:ascii="Consolas" w:hAnsi="Consolas"/>
+          <w:sz w:val="24"/>
+          <w:szCs w:val="24"/>
+        </w:rPr>
+        <w:t xml:space="preserve">| </w:t>
+      </w:r>
+      <w:r>
+        <w:rPr>
+          <w:rFonts w:ascii="Consolas" w:hAnsi="Consolas"/>
+          <w:sz w:val="24"/>
+          <w:szCs w:val="24"/>
+        </w:rPr>
+        <w:t>Value</w:t>
+      </w:r>
+      <w:r>
+        <w:rPr>
+          <w:rFonts w:ascii="Consolas" w:hAnsi="Consolas"/>
+          <w:sz w:val="24"/>
+          <w:szCs w:val="24"/>
+        </w:rPr>
+        <w:br/>
+      </w:r>
+      <w:r>
+        <w:rPr>
+          <w:sz w:val="28"/>
+          <w:szCs w:val="28"/>
+        </w:rPr>
+        <w:t>Where Value is the definition from L3-value.ts:</w:t>
+      </w:r>
+      <w:r>
+        <w:rPr>
+          <w:sz w:val="28"/>
+          <w:szCs w:val="28"/>
+        </w:rPr>
+        <w:br/>
+      </w:r>
+      <w:r>
+        <w:rPr>
+          <w:rFonts w:ascii="Consolas" w:hAnsi="Consolas"/>
+          <w:sz w:val="24"/>
+          <w:szCs w:val="24"/>
+        </w:rPr>
+        <w:t xml:space="preserve">Value = </w:t>
+      </w:r>
+      <w:r>
+        <w:rPr>
+          <w:rFonts w:ascii="Consolas" w:hAnsi="Consolas"/>
+          <w:sz w:val="24"/>
+          <w:szCs w:val="24"/>
+        </w:rPr>
+        <w:t xml:space="preserve">number | </w:t>
+      </w:r>
+      <w:proofErr w:type="spellStart"/>
+      <w:r>
+        <w:rPr>
+          <w:rFonts w:ascii="Consolas" w:hAnsi="Consolas"/>
+          <w:sz w:val="24"/>
+          <w:szCs w:val="24"/>
+        </w:rPr>
+        <w:t>boolean</w:t>
+      </w:r>
+      <w:proofErr w:type="spellEnd"/>
+      <w:r>
+        <w:rPr>
+          <w:rFonts w:ascii="Consolas" w:hAnsi="Consolas"/>
+          <w:sz w:val="24"/>
+          <w:szCs w:val="24"/>
+        </w:rPr>
+        <w:t xml:space="preserve"> | string | </w:t>
+      </w:r>
+      <w:proofErr w:type="spellStart"/>
+      <w:r>
+        <w:rPr>
+          <w:rFonts w:ascii="Consolas" w:hAnsi="Consolas"/>
+          <w:sz w:val="24"/>
+          <w:szCs w:val="24"/>
+        </w:rPr>
+        <w:t>PrimOp</w:t>
+      </w:r>
+      <w:proofErr w:type="spellEnd"/>
+      <w:r>
+        <w:rPr>
+          <w:rFonts w:ascii="Consolas" w:hAnsi="Consolas"/>
+          <w:sz w:val="24"/>
+          <w:szCs w:val="24"/>
+        </w:rPr>
+        <w:t xml:space="preserve"> | Closure | </w:t>
+      </w:r>
+      <w:proofErr w:type="spellStart"/>
+      <w:r>
+        <w:rPr>
+          <w:rFonts w:ascii="Consolas" w:hAnsi="Consolas"/>
+          <w:sz w:val="24"/>
+          <w:szCs w:val="24"/>
+        </w:rPr>
+        <w:t>SymbolSExp</w:t>
+      </w:r>
+      <w:proofErr w:type="spellEnd"/>
+      <w:r>
+        <w:rPr>
+          <w:rFonts w:ascii="Consolas" w:hAnsi="Consolas"/>
+          <w:sz w:val="24"/>
+          <w:szCs w:val="24"/>
+        </w:rPr>
+        <w:t xml:space="preserve"> | </w:t>
+      </w:r>
+      <w:proofErr w:type="spellStart"/>
+      <w:r>
+        <w:rPr>
+          <w:rFonts w:ascii="Consolas" w:hAnsi="Consolas"/>
+          <w:sz w:val="24"/>
+          <w:szCs w:val="24"/>
+        </w:rPr>
+        <w:t>EmptySExp</w:t>
+      </w:r>
+      <w:proofErr w:type="spellEnd"/>
+      <w:r>
+        <w:rPr>
+          <w:rFonts w:ascii="Consolas" w:hAnsi="Consolas"/>
+          <w:sz w:val="24"/>
+          <w:szCs w:val="24"/>
+        </w:rPr>
+        <w:t xml:space="preserve"> | </w:t>
+      </w:r>
+      <w:proofErr w:type="spellStart"/>
+      <w:r>
+        <w:rPr>
+          <w:rFonts w:ascii="Consolas" w:hAnsi="Consolas"/>
+          <w:sz w:val="24"/>
+          <w:szCs w:val="24"/>
+        </w:rPr>
+        <w:t>CompoundSExp</w:t>
+      </w:r>
+      <w:proofErr w:type="spellEnd"/>
     </w:p>
     <w:p>
       <w:pPr>
@@ -662,8 +822,13 @@
         </w:rPr>
         <w:t xml:space="preserve"> </w:t>
       </w:r>
-      <w:r>
-        <w:t xml:space="preserve">valueToLitExp </w:t>
+      <w:proofErr w:type="spellStart"/>
+      <w:r>
+        <w:t>valueToLitExp</w:t>
+      </w:r>
+      <w:proofErr w:type="spellEnd"/>
+      <w:r>
+        <w:t xml:space="preserve"> </w:t>
       </w:r>
       <w:r>
         <w:rPr>
@@ -767,21 +932,49 @@
         </w:rPr>
         <w:t xml:space="preserve">, </w:t>
       </w:r>
-      <w:r>
-        <w:rPr>
-          <w:rFonts w:cstheme="minorHAnsi"/>
-          <w:sz w:val="28"/>
-          <w:szCs w:val="28"/>
-        </w:rPr>
-        <w:t>boolean,</w:t>
-      </w:r>
-      <w:r>
-        <w:rPr>
-          <w:rFonts w:cstheme="minorHAnsi"/>
-          <w:sz w:val="28"/>
-          <w:szCs w:val="28"/>
-        </w:rPr>
-        <w:t xml:space="preserve"> EmptySExp,</w:t>
+      <w:proofErr w:type="spellStart"/>
+      <w:r>
+        <w:rPr>
+          <w:rFonts w:cstheme="minorHAnsi"/>
+          <w:sz w:val="28"/>
+          <w:szCs w:val="28"/>
+        </w:rPr>
+        <w:t>boolean</w:t>
+      </w:r>
+      <w:proofErr w:type="spellEnd"/>
+      <w:r>
+        <w:rPr>
+          <w:rFonts w:cstheme="minorHAnsi"/>
+          <w:sz w:val="28"/>
+          <w:szCs w:val="28"/>
+        </w:rPr>
+        <w:t>,</w:t>
+      </w:r>
+      <w:r>
+        <w:rPr>
+          <w:rFonts w:cstheme="minorHAnsi"/>
+          <w:sz w:val="28"/>
+          <w:szCs w:val="28"/>
+        </w:rPr>
+        <w:t xml:space="preserve"> </w:t>
+      </w:r>
+      <w:proofErr w:type="spellStart"/>
+      <w:r>
+        <w:rPr>
+          <w:rFonts w:cstheme="minorHAnsi"/>
+          <w:sz w:val="28"/>
+          <w:szCs w:val="28"/>
+        </w:rPr>
+        <w:t>EmptySExp</w:t>
+      </w:r>
+      <w:proofErr w:type="spellEnd"/>
+      <w:r>
+        <w:rPr>
+          <w:rFonts w:cstheme="minorHAnsi"/>
+          <w:sz w:val="28"/>
+          <w:szCs w:val="28"/>
+        </w:rPr>
+        <w:t>,</w:t>
       </w:r>
       <w:r>
         <w:rPr>
@@ -791,6 +984,7 @@
         </w:rPr>
         <w:t xml:space="preserve"> and </w:t>
       </w:r>
+      <w:proofErr w:type="spellStart"/>
       <w:r>
         <w:rPr>
           <w:rFonts w:cstheme="minorHAnsi"/>
@@ -799,6 +993,7 @@
         </w:rPr>
         <w:t>SymbolSExp</w:t>
       </w:r>
+      <w:proofErr w:type="spellEnd"/>
       <w:r>
         <w:rPr>
           <w:rFonts w:cstheme="minorHAnsi"/>
@@ -830,15 +1025,51 @@
           <w:szCs w:val="28"/>
         </w:rPr>
         <w:br/>
-        <w:t>For CompoundSExp, we’ll just recurse down to both it’s values</w:t>
-      </w:r>
-      <w:r>
-        <w:rPr>
-          <w:rFonts w:cstheme="minorHAnsi"/>
-          <w:sz w:val="28"/>
-          <w:szCs w:val="28"/>
-        </w:rPr>
-        <w:t xml:space="preserve"> and then make a new CompoundSExp with both values when all </w:t>
+        <w:t xml:space="preserve">For </w:t>
+      </w:r>
+      <w:proofErr w:type="spellStart"/>
+      <w:r>
+        <w:rPr>
+          <w:rFonts w:cstheme="minorHAnsi"/>
+          <w:sz w:val="28"/>
+          <w:szCs w:val="28"/>
+        </w:rPr>
+        <w:t>CompoundSExp</w:t>
+      </w:r>
+      <w:proofErr w:type="spellEnd"/>
+      <w:r>
+        <w:rPr>
+          <w:rFonts w:cstheme="minorHAnsi"/>
+          <w:sz w:val="28"/>
+          <w:szCs w:val="28"/>
+        </w:rPr>
+        <w:t>, we’ll just recurse down to both it’s values</w:t>
+      </w:r>
+      <w:r>
+        <w:rPr>
+          <w:rFonts w:cstheme="minorHAnsi"/>
+          <w:sz w:val="28"/>
+          <w:szCs w:val="28"/>
+        </w:rPr>
+        <w:t xml:space="preserve"> and then make a new </w:t>
+      </w:r>
+      <w:proofErr w:type="spellStart"/>
+      <w:r>
+        <w:rPr>
+          <w:rFonts w:cstheme="minorHAnsi"/>
+          <w:sz w:val="28"/>
+          <w:szCs w:val="28"/>
+        </w:rPr>
+        <w:t>CompoundSExp</w:t>
+      </w:r>
+      <w:proofErr w:type="spellEnd"/>
+      <w:r>
+        <w:rPr>
+          <w:rFonts w:cstheme="minorHAnsi"/>
+          <w:sz w:val="28"/>
+          <w:szCs w:val="28"/>
+        </w:rPr>
+        <w:t xml:space="preserve"> with both values when all </w:t>
       </w:r>
       <w:r>
         <w:rPr>
@@ -871,8 +1102,18 @@
           <w:sz w:val="28"/>
           <w:szCs w:val="28"/>
         </w:rPr>
-        <w:t>For Closure, we’ll act very similarly to how we handle ProcExp</w:t>
-      </w:r>
+        <w:t xml:space="preserve">For Closure, we’ll act very similarly to how we handle </w:t>
+      </w:r>
+      <w:proofErr w:type="spellStart"/>
+      <w:r>
+        <w:rPr>
+          <w:rFonts w:cstheme="minorHAnsi"/>
+          <w:sz w:val="28"/>
+          <w:szCs w:val="28"/>
+        </w:rPr>
+        <w:t>ProcExp</w:t>
+      </w:r>
+      <w:proofErr w:type="spellEnd"/>
       <w:r>
         <w:rPr>
           <w:rFonts w:cstheme="minorHAnsi"/>
@@ -918,9 +1159,11 @@
         </w:rPr>
         <w:t xml:space="preserve">We think the better option is to use </w:t>
       </w:r>
+      <w:proofErr w:type="spellStart"/>
       <w:r>
         <w:t>valueToLitExp</w:t>
       </w:r>
+      <w:proofErr w:type="spellEnd"/>
       <w:r>
         <w:rPr>
           <w:rFonts w:cstheme="minorHAnsi"/>
@@ -1031,7 +1274,25 @@
           <w:sz w:val="28"/>
           <w:szCs w:val="28"/>
         </w:rPr>
-        <w:t>arguments in lambda bodies with CExps rather than values</w:t>
+        <w:t xml:space="preserve">arguments in lambda bodies with </w:t>
+      </w:r>
+      <w:proofErr w:type="spellStart"/>
+      <w:r>
+        <w:rPr>
+          <w:rFonts w:cstheme="minorHAnsi"/>
+          <w:sz w:val="28"/>
+          <w:szCs w:val="28"/>
+        </w:rPr>
+        <w:t>CExps</w:t>
+      </w:r>
+      <w:proofErr w:type="spellEnd"/>
+      <w:r>
+        <w:rPr>
+          <w:rFonts w:cstheme="minorHAnsi"/>
+          <w:sz w:val="28"/>
+          <w:szCs w:val="28"/>
+        </w:rPr>
+        <w:t xml:space="preserve"> rather than values</w:t>
       </w:r>
       <w:r>
         <w:rPr>
@@ -1063,15 +1324,105 @@
           <w:sz w:val="28"/>
           <w:szCs w:val="28"/>
         </w:rPr>
-        <w:t>n contrast to applicative eval where we first calculate the value of the CExp and then we have to convert the value back to an expression</w:t>
-      </w:r>
-      <w:r>
-        <w:rPr>
-          <w:rFonts w:cstheme="minorHAnsi"/>
-          <w:sz w:val="28"/>
-          <w:szCs w:val="28"/>
-        </w:rPr>
-        <w:t xml:space="preserve">. The reason we have to use a CExp is because is because the function substitute expects CExps and not values. </w:t>
+        <w:t xml:space="preserve">n contrast to applicative eval where we first calculate the value of the </w:t>
+      </w:r>
+      <w:proofErr w:type="spellStart"/>
+      <w:r>
+        <w:rPr>
+          <w:rFonts w:cstheme="minorHAnsi"/>
+          <w:sz w:val="28"/>
+          <w:szCs w:val="28"/>
+        </w:rPr>
+        <w:t>CExp</w:t>
+      </w:r>
+      <w:proofErr w:type="spellEnd"/>
+      <w:r>
+        <w:rPr>
+          <w:rFonts w:cstheme="minorHAnsi"/>
+          <w:sz w:val="28"/>
+          <w:szCs w:val="28"/>
+        </w:rPr>
+        <w:t xml:space="preserve"> and then we </w:t>
+      </w:r>
+      <w:proofErr w:type="gramStart"/>
+      <w:r>
+        <w:rPr>
+          <w:rFonts w:cstheme="minorHAnsi"/>
+          <w:sz w:val="28"/>
+          <w:szCs w:val="28"/>
+        </w:rPr>
+        <w:t>have to</w:t>
+      </w:r>
+      <w:proofErr w:type="gramEnd"/>
+      <w:r>
+        <w:rPr>
+          <w:rFonts w:cstheme="minorHAnsi"/>
+          <w:sz w:val="28"/>
+          <w:szCs w:val="28"/>
+        </w:rPr>
+        <w:t xml:space="preserve"> convert the value back to an expression</w:t>
+      </w:r>
+      <w:r>
+        <w:rPr>
+          <w:rFonts w:cstheme="minorHAnsi"/>
+          <w:sz w:val="28"/>
+          <w:szCs w:val="28"/>
+        </w:rPr>
+        <w:t xml:space="preserve">. The reason we </w:t>
+      </w:r>
+      <w:proofErr w:type="gramStart"/>
+      <w:r>
+        <w:rPr>
+          <w:rFonts w:cstheme="minorHAnsi"/>
+          <w:sz w:val="28"/>
+          <w:szCs w:val="28"/>
+        </w:rPr>
+        <w:t>have to</w:t>
+      </w:r>
+      <w:proofErr w:type="gramEnd"/>
+      <w:r>
+        <w:rPr>
+          <w:rFonts w:cstheme="minorHAnsi"/>
+          <w:sz w:val="28"/>
+          <w:szCs w:val="28"/>
+        </w:rPr>
+        <w:t xml:space="preserve"> use a </w:t>
+      </w:r>
+      <w:proofErr w:type="spellStart"/>
+      <w:r>
+        <w:rPr>
+          <w:rFonts w:cstheme="minorHAnsi"/>
+          <w:sz w:val="28"/>
+          <w:szCs w:val="28"/>
+        </w:rPr>
+        <w:t>CExp</w:t>
+      </w:r>
+      <w:proofErr w:type="spellEnd"/>
+      <w:r>
+        <w:rPr>
+          <w:rFonts w:cstheme="minorHAnsi"/>
+          <w:sz w:val="28"/>
+          <w:szCs w:val="28"/>
+        </w:rPr>
+        <w:t xml:space="preserve"> is because is because the function substitute expects </w:t>
+      </w:r>
+      <w:proofErr w:type="spellStart"/>
+      <w:r>
+        <w:rPr>
+          <w:rFonts w:cstheme="minorHAnsi"/>
+          <w:sz w:val="28"/>
+          <w:szCs w:val="28"/>
+        </w:rPr>
+        <w:t>CExps</w:t>
+      </w:r>
+      <w:proofErr w:type="spellEnd"/>
+      <w:r>
+        <w:rPr>
+          <w:rFonts w:cstheme="minorHAnsi"/>
+          <w:sz w:val="28"/>
+          <w:szCs w:val="28"/>
+        </w:rPr>
+        <w:t xml:space="preserve"> and not values. </w:t>
       </w:r>
     </w:p>
     <w:p>
@@ -1158,13 +1509,23 @@
         </w:rPr>
         <w:br/>
       </w:r>
-      <w:r>
-        <w:rPr>
-          <w:rFonts w:cstheme="minorHAnsi"/>
-          <w:sz w:val="28"/>
-          <w:szCs w:val="28"/>
-        </w:rPr>
-        <w:t>That’s because in normal evaluation, we have no need to evaluate the expression (+ 3 5), while in applicative eval we will do so anyway.</w:t>
+      <w:proofErr w:type="gramStart"/>
+      <w:r>
+        <w:rPr>
+          <w:rFonts w:cstheme="minorHAnsi"/>
+          <w:sz w:val="28"/>
+          <w:szCs w:val="28"/>
+        </w:rPr>
+        <w:t>That’s</w:t>
+      </w:r>
+      <w:proofErr w:type="gramEnd"/>
+      <w:r>
+        <w:rPr>
+          <w:rFonts w:cstheme="minorHAnsi"/>
+          <w:sz w:val="28"/>
+          <w:szCs w:val="28"/>
+        </w:rPr>
+        <w:t xml:space="preserve"> because in normal evaluation, we have no need to evaluate the expression (+ 3 5), while in applicative eval we will do so anyway.</w:t>
       </w:r>
     </w:p>
     <w:p>
@@ -1273,7 +1634,24 @@
           <w:szCs w:val="28"/>
         </w:rPr>
         <w:br/>
-        <w:t>That’s because in applicative eval we will evaluate the expression</w:t>
+      </w:r>
+      <w:proofErr w:type="gramStart"/>
+      <w:r>
+        <w:rPr>
+          <w:rFonts w:cstheme="minorHAnsi"/>
+          <w:sz w:val="28"/>
+          <w:szCs w:val="28"/>
+        </w:rPr>
+        <w:t>That’s</w:t>
+      </w:r>
+      <w:proofErr w:type="gramEnd"/>
+      <w:r>
+        <w:rPr>
+          <w:rFonts w:cstheme="minorHAnsi"/>
+          <w:sz w:val="28"/>
+          <w:szCs w:val="28"/>
+        </w:rPr>
+        <w:t xml:space="preserve"> because in applicative eval we will evaluate the expression</w:t>
       </w:r>
       <w:r>
         <w:rPr>
@@ -1336,7 +1714,14 @@
           <w:sz w:val="44"/>
           <w:szCs w:val="44"/>
         </w:rPr>
-        <w:t>: Theoretical Questions</w:t>
+        <w:t xml:space="preserve">: </w:t>
+      </w:r>
+      <w:r>
+        <w:rPr>
+          <w:sz w:val="44"/>
+          <w:szCs w:val="44"/>
+        </w:rPr>
+        <w:t>Normal Environment Evaluator</w:t>
       </w:r>
     </w:p>
     <w:p>
@@ -1386,7 +1771,25 @@
           <w:sz w:val="28"/>
           <w:szCs w:val="28"/>
         </w:rPr>
-        <w:t xml:space="preserve">is that In </w:t>
+        <w:t xml:space="preserve">is that </w:t>
+      </w:r>
+      <w:proofErr w:type="gramStart"/>
+      <w:r>
+        <w:rPr>
+          <w:rFonts w:cstheme="minorHAnsi"/>
+          <w:sz w:val="28"/>
+          <w:szCs w:val="28"/>
+        </w:rPr>
+        <w:t>In</w:t>
+      </w:r>
+      <w:proofErr w:type="gramEnd"/>
+      <w:r>
+        <w:rPr>
+          <w:rFonts w:cstheme="minorHAnsi"/>
+          <w:sz w:val="28"/>
+          <w:szCs w:val="28"/>
+        </w:rPr>
+        <w:t xml:space="preserve"> </w:t>
       </w:r>
       <w:r>
         <w:rPr>
@@ -1458,20 +1861,64 @@
           <w:sz w:val="28"/>
           <w:szCs w:val="28"/>
         </w:rPr>
-        <w:t xml:space="preserve"> and not to CExp. Therefore, when creating bindings, you have to fully evaluate the expression instead of binding the variable to the expression itself.</w:t>
+        <w:t xml:space="preserve"> and not to </w:t>
+      </w:r>
+      <w:proofErr w:type="spellStart"/>
+      <w:r>
+        <w:rPr>
+          <w:rFonts w:cstheme="minorHAnsi"/>
+          <w:sz w:val="28"/>
+          <w:szCs w:val="28"/>
+        </w:rPr>
+        <w:t>CExp</w:t>
+      </w:r>
+      <w:proofErr w:type="spellEnd"/>
+      <w:r>
+        <w:rPr>
+          <w:rFonts w:cstheme="minorHAnsi"/>
+          <w:sz w:val="28"/>
+          <w:szCs w:val="28"/>
+        </w:rPr>
+        <w:t xml:space="preserve">. Therefore, when creating bindings, you </w:t>
+      </w:r>
+      <w:proofErr w:type="gramStart"/>
+      <w:r>
+        <w:rPr>
+          <w:rFonts w:cstheme="minorHAnsi"/>
+          <w:sz w:val="28"/>
+          <w:szCs w:val="28"/>
+        </w:rPr>
+        <w:t>have to</w:t>
+      </w:r>
+      <w:proofErr w:type="gramEnd"/>
+      <w:r>
+        <w:rPr>
+          <w:rFonts w:cstheme="minorHAnsi"/>
+          <w:sz w:val="28"/>
+          <w:szCs w:val="28"/>
+        </w:rPr>
+        <w:t xml:space="preserve"> fully evaluate the expression instead of binding the variable to the expression itself.</w:t>
       </w:r>
     </w:p>
     <w:p>
       <w:pPr>
         <w:pStyle w:val="ListParagraph"/>
         <w:bidi w:val="0"/>
-        <w:ind w:left="360"/>
-        <w:rPr>
-          <w:rFonts w:cstheme="minorHAnsi"/>
-          <w:sz w:val="28"/>
-          <w:szCs w:val="28"/>
-        </w:rPr>
-      </w:pPr>
+        <w:ind w:left="0"/>
+        <w:rPr>
+          <w:rFonts w:cstheme="minorHAnsi"/>
+          <w:sz w:val="28"/>
+          <w:szCs w:val="28"/>
+        </w:rPr>
+      </w:pPr>
+      <w:r>
+        <w:rPr>
+          <w:rFonts w:cstheme="minorHAnsi"/>
+          <w:sz w:val="28"/>
+          <w:szCs w:val="28"/>
+        </w:rPr>
+        <w:t>3.2+3.3) We implemented the bonus. We did not change the type Closure at all.</w:t>
+      </w:r>
     </w:p>
     <w:sectPr>
       <w:pgSz w:w="11906" w:h="16838"/>
@@ -2086,7 +2533,6 @@
   <w:style w:type="character" w:default="1" w:styleId="DefaultParagraphFont">
     <w:name w:val="Default Paragraph Font"/>
     <w:uiPriority w:val="1"/>
-    <w:semiHidden/>
     <w:unhideWhenUsed/>
   </w:style>
   <w:style w:type="table" w:default="1" w:styleId="TableNormal">

</xml_diff>

<commit_message>
Theoretical, Interpreter and tests
- Changed theoretical question answer a bit
- Updated the normal eval interpreter to not wrap rec envs in a promise
- Added tests for normal eval interpreter
</commit_message>
<xml_diff>
--- a/תאורתי.docx
+++ b/תאורתי.docx
@@ -504,39 +504,7 @@
           <w:sz w:val="28"/>
           <w:szCs w:val="28"/>
         </w:rPr>
-        <w:t xml:space="preserve"> </w:t>
-      </w:r>
-      <w:proofErr w:type="gramStart"/>
-      <w:r>
-        <w:rPr>
-          <w:sz w:val="28"/>
-          <w:szCs w:val="28"/>
-        </w:rPr>
-        <w:t>We’ll</w:t>
-      </w:r>
-      <w:proofErr w:type="gramEnd"/>
-      <w:r>
-        <w:rPr>
-          <w:sz w:val="28"/>
-          <w:szCs w:val="28"/>
-        </w:rPr>
-        <w:t xml:space="preserve"> change the definition of </w:t>
-      </w:r>
-      <w:proofErr w:type="spellStart"/>
-      <w:r>
-        <w:rPr>
-          <w:sz w:val="28"/>
-          <w:szCs w:val="28"/>
-        </w:rPr>
-        <w:t>CExp</w:t>
-      </w:r>
-      <w:proofErr w:type="spellEnd"/>
-      <w:r>
-        <w:rPr>
-          <w:sz w:val="28"/>
-          <w:szCs w:val="28"/>
-        </w:rPr>
-        <w:t xml:space="preserve"> as follows:</w:t>
+        <w:t xml:space="preserve"> We’ll change the definition of CExp as follows:</w:t>
       </w:r>
       <w:r>
         <w:rPr>
@@ -545,196 +513,68 @@
         </w:rPr>
         <w:br/>
       </w:r>
-      <w:proofErr w:type="spellStart"/>
       <w:r>
         <w:rPr>
           <w:rFonts w:ascii="Consolas" w:hAnsi="Consolas"/>
           <w:sz w:val="24"/>
           <w:szCs w:val="24"/>
         </w:rPr>
-        <w:t>CExp</w:t>
-      </w:r>
-      <w:proofErr w:type="spellEnd"/>
+        <w:t xml:space="preserve">CExp = AtomicExp | CompoundExp </w:t>
+      </w:r>
       <w:r>
         <w:rPr>
           <w:rFonts w:ascii="Consolas" w:hAnsi="Consolas"/>
           <w:sz w:val="24"/>
           <w:szCs w:val="24"/>
         </w:rPr>
-        <w:t xml:space="preserve"> = </w:t>
-      </w:r>
-      <w:proofErr w:type="spellStart"/>
+        <w:t xml:space="preserve">| </w:t>
+      </w:r>
       <w:r>
         <w:rPr>
           <w:rFonts w:ascii="Consolas" w:hAnsi="Consolas"/>
           <w:sz w:val="24"/>
           <w:szCs w:val="24"/>
         </w:rPr>
-        <w:t>AtomicExp</w:t>
-      </w:r>
-      <w:proofErr w:type="spellEnd"/>
+        <w:t>Value</w:t>
+      </w:r>
       <w:r>
         <w:rPr>
           <w:rFonts w:ascii="Consolas" w:hAnsi="Consolas"/>
           <w:sz w:val="24"/>
           <w:szCs w:val="24"/>
         </w:rPr>
-        <w:t xml:space="preserve"> | </w:t>
-      </w:r>
-      <w:proofErr w:type="spellStart"/>
+        <w:br/>
+      </w:r>
+      <w:r>
+        <w:rPr>
+          <w:sz w:val="28"/>
+          <w:szCs w:val="28"/>
+        </w:rPr>
+        <w:t>Where Value is the definition from L3-value.ts:</w:t>
+      </w:r>
+      <w:r>
+        <w:rPr>
+          <w:sz w:val="28"/>
+          <w:szCs w:val="28"/>
+        </w:rPr>
+        <w:br/>
+      </w:r>
       <w:r>
         <w:rPr>
           <w:rFonts w:ascii="Consolas" w:hAnsi="Consolas"/>
           <w:sz w:val="24"/>
           <w:szCs w:val="24"/>
         </w:rPr>
-        <w:t>CompoundExp</w:t>
-      </w:r>
-      <w:proofErr w:type="spellEnd"/>
+        <w:t xml:space="preserve">Value = </w:t>
+      </w:r>
       <w:r>
         <w:rPr>
           <w:rFonts w:ascii="Consolas" w:hAnsi="Consolas"/>
           <w:sz w:val="24"/>
           <w:szCs w:val="24"/>
         </w:rPr>
-        <w:t xml:space="preserve"> </w:t>
-      </w:r>
-      <w:r>
-        <w:rPr>
-          <w:rFonts w:ascii="Consolas" w:hAnsi="Consolas"/>
-          <w:sz w:val="24"/>
-          <w:szCs w:val="24"/>
-        </w:rPr>
-        <w:t xml:space="preserve">| </w:t>
-      </w:r>
-      <w:r>
-        <w:rPr>
-          <w:rFonts w:ascii="Consolas" w:hAnsi="Consolas"/>
-          <w:sz w:val="24"/>
-          <w:szCs w:val="24"/>
-        </w:rPr>
-        <w:t>Value</w:t>
-      </w:r>
-      <w:r>
-        <w:rPr>
-          <w:rFonts w:ascii="Consolas" w:hAnsi="Consolas"/>
-          <w:sz w:val="24"/>
-          <w:szCs w:val="24"/>
-        </w:rPr>
-        <w:br/>
-      </w:r>
-      <w:r>
-        <w:rPr>
-          <w:sz w:val="28"/>
-          <w:szCs w:val="28"/>
-        </w:rPr>
-        <w:t>Where Value is the definition from L3-value.ts:</w:t>
-      </w:r>
-      <w:r>
-        <w:rPr>
-          <w:sz w:val="28"/>
-          <w:szCs w:val="28"/>
-        </w:rPr>
-        <w:br/>
-      </w:r>
-      <w:r>
-        <w:rPr>
-          <w:rFonts w:ascii="Consolas" w:hAnsi="Consolas"/>
-          <w:sz w:val="24"/>
-          <w:szCs w:val="24"/>
-        </w:rPr>
-        <w:t xml:space="preserve">Value = </w:t>
-      </w:r>
-      <w:r>
-        <w:rPr>
-          <w:rFonts w:ascii="Consolas" w:hAnsi="Consolas"/>
-          <w:sz w:val="24"/>
-          <w:szCs w:val="24"/>
-        </w:rPr>
-        <w:t xml:space="preserve">number | </w:t>
-      </w:r>
-      <w:proofErr w:type="spellStart"/>
-      <w:r>
-        <w:rPr>
-          <w:rFonts w:ascii="Consolas" w:hAnsi="Consolas"/>
-          <w:sz w:val="24"/>
-          <w:szCs w:val="24"/>
-        </w:rPr>
-        <w:t>boolean</w:t>
-      </w:r>
-      <w:proofErr w:type="spellEnd"/>
-      <w:r>
-        <w:rPr>
-          <w:rFonts w:ascii="Consolas" w:hAnsi="Consolas"/>
-          <w:sz w:val="24"/>
-          <w:szCs w:val="24"/>
-        </w:rPr>
-        <w:t xml:space="preserve"> | string | </w:t>
-      </w:r>
-      <w:proofErr w:type="spellStart"/>
-      <w:r>
-        <w:rPr>
-          <w:rFonts w:ascii="Consolas" w:hAnsi="Consolas"/>
-          <w:sz w:val="24"/>
-          <w:szCs w:val="24"/>
-        </w:rPr>
-        <w:t>PrimOp</w:t>
-      </w:r>
-      <w:proofErr w:type="spellEnd"/>
-      <w:r>
-        <w:rPr>
-          <w:rFonts w:ascii="Consolas" w:hAnsi="Consolas"/>
-          <w:sz w:val="24"/>
-          <w:szCs w:val="24"/>
-        </w:rPr>
-        <w:t xml:space="preserve"> | Closure | </w:t>
-      </w:r>
-      <w:proofErr w:type="spellStart"/>
-      <w:r>
-        <w:rPr>
-          <w:rFonts w:ascii="Consolas" w:hAnsi="Consolas"/>
-          <w:sz w:val="24"/>
-          <w:szCs w:val="24"/>
-        </w:rPr>
-        <w:t>SymbolSExp</w:t>
-      </w:r>
-      <w:proofErr w:type="spellEnd"/>
-      <w:r>
-        <w:rPr>
-          <w:rFonts w:ascii="Consolas" w:hAnsi="Consolas"/>
-          <w:sz w:val="24"/>
-          <w:szCs w:val="24"/>
-        </w:rPr>
-        <w:t xml:space="preserve"> | </w:t>
-      </w:r>
-      <w:proofErr w:type="spellStart"/>
-      <w:r>
-        <w:rPr>
-          <w:rFonts w:ascii="Consolas" w:hAnsi="Consolas"/>
-          <w:sz w:val="24"/>
-          <w:szCs w:val="24"/>
-        </w:rPr>
-        <w:t>EmptySExp</w:t>
-      </w:r>
-      <w:proofErr w:type="spellEnd"/>
-      <w:r>
-        <w:rPr>
-          <w:rFonts w:ascii="Consolas" w:hAnsi="Consolas"/>
-          <w:sz w:val="24"/>
-          <w:szCs w:val="24"/>
-        </w:rPr>
-        <w:t xml:space="preserve"> | </w:t>
-      </w:r>
-      <w:proofErr w:type="spellStart"/>
-      <w:r>
-        <w:rPr>
-          <w:rFonts w:ascii="Consolas" w:hAnsi="Consolas"/>
-          <w:sz w:val="24"/>
-          <w:szCs w:val="24"/>
-        </w:rPr>
-        <w:t>CompoundSExp</w:t>
-      </w:r>
-      <w:proofErr w:type="spellEnd"/>
+        <w:t>number | boolean | string | PrimOp | Closure | SymbolSExp | EmptySExp | CompoundSExp</w:t>
+      </w:r>
     </w:p>
     <w:p>
       <w:pPr>
@@ -822,13 +662,8 @@
         </w:rPr>
         <w:t xml:space="preserve"> </w:t>
       </w:r>
-      <w:proofErr w:type="spellStart"/>
-      <w:r>
-        <w:t>valueToLitExp</w:t>
-      </w:r>
-      <w:proofErr w:type="spellEnd"/>
-      <w:r>
-        <w:t xml:space="preserve"> </w:t>
+      <w:r>
+        <w:t xml:space="preserve">valueToLitExp </w:t>
       </w:r>
       <w:r>
         <w:rPr>
@@ -932,49 +767,21 @@
         </w:rPr>
         <w:t xml:space="preserve">, </w:t>
       </w:r>
-      <w:proofErr w:type="spellStart"/>
-      <w:r>
-        <w:rPr>
-          <w:rFonts w:cstheme="minorHAnsi"/>
-          <w:sz w:val="28"/>
-          <w:szCs w:val="28"/>
-        </w:rPr>
-        <w:t>boolean</w:t>
-      </w:r>
-      <w:proofErr w:type="spellEnd"/>
-      <w:r>
-        <w:rPr>
-          <w:rFonts w:cstheme="minorHAnsi"/>
-          <w:sz w:val="28"/>
-          <w:szCs w:val="28"/>
-        </w:rPr>
-        <w:t>,</w:t>
-      </w:r>
-      <w:r>
-        <w:rPr>
-          <w:rFonts w:cstheme="minorHAnsi"/>
-          <w:sz w:val="28"/>
-          <w:szCs w:val="28"/>
-        </w:rPr>
-        <w:t xml:space="preserve"> </w:t>
-      </w:r>
-      <w:proofErr w:type="spellStart"/>
-      <w:r>
-        <w:rPr>
-          <w:rFonts w:cstheme="minorHAnsi"/>
-          <w:sz w:val="28"/>
-          <w:szCs w:val="28"/>
-        </w:rPr>
-        <w:t>EmptySExp</w:t>
-      </w:r>
-      <w:proofErr w:type="spellEnd"/>
-      <w:r>
-        <w:rPr>
-          <w:rFonts w:cstheme="minorHAnsi"/>
-          <w:sz w:val="28"/>
-          <w:szCs w:val="28"/>
-        </w:rPr>
-        <w:t>,</w:t>
+      <w:r>
+        <w:rPr>
+          <w:rFonts w:cstheme="minorHAnsi"/>
+          <w:sz w:val="28"/>
+          <w:szCs w:val="28"/>
+        </w:rPr>
+        <w:t>boolean,</w:t>
+      </w:r>
+      <w:r>
+        <w:rPr>
+          <w:rFonts w:cstheme="minorHAnsi"/>
+          <w:sz w:val="28"/>
+          <w:szCs w:val="28"/>
+        </w:rPr>
+        <w:t xml:space="preserve"> EmptySExp,</w:t>
       </w:r>
       <w:r>
         <w:rPr>
@@ -984,7 +791,6 @@
         </w:rPr>
         <w:t xml:space="preserve"> and </w:t>
       </w:r>
-      <w:proofErr w:type="spellStart"/>
       <w:r>
         <w:rPr>
           <w:rFonts w:cstheme="minorHAnsi"/>
@@ -993,7 +799,6 @@
         </w:rPr>
         <w:t>SymbolSExp</w:t>
       </w:r>
-      <w:proofErr w:type="spellEnd"/>
       <w:r>
         <w:rPr>
           <w:rFonts w:cstheme="minorHAnsi"/>
@@ -1025,51 +830,15 @@
           <w:szCs w:val="28"/>
         </w:rPr>
         <w:br/>
-        <w:t xml:space="preserve">For </w:t>
-      </w:r>
-      <w:proofErr w:type="spellStart"/>
-      <w:r>
-        <w:rPr>
-          <w:rFonts w:cstheme="minorHAnsi"/>
-          <w:sz w:val="28"/>
-          <w:szCs w:val="28"/>
-        </w:rPr>
-        <w:t>CompoundSExp</w:t>
-      </w:r>
-      <w:proofErr w:type="spellEnd"/>
-      <w:r>
-        <w:rPr>
-          <w:rFonts w:cstheme="minorHAnsi"/>
-          <w:sz w:val="28"/>
-          <w:szCs w:val="28"/>
-        </w:rPr>
-        <w:t>, we’ll just recurse down to both it’s values</w:t>
-      </w:r>
-      <w:r>
-        <w:rPr>
-          <w:rFonts w:cstheme="minorHAnsi"/>
-          <w:sz w:val="28"/>
-          <w:szCs w:val="28"/>
-        </w:rPr>
-        <w:t xml:space="preserve"> and then make a new </w:t>
-      </w:r>
-      <w:proofErr w:type="spellStart"/>
-      <w:r>
-        <w:rPr>
-          <w:rFonts w:cstheme="minorHAnsi"/>
-          <w:sz w:val="28"/>
-          <w:szCs w:val="28"/>
-        </w:rPr>
-        <w:t>CompoundSExp</w:t>
-      </w:r>
-      <w:proofErr w:type="spellEnd"/>
-      <w:r>
-        <w:rPr>
-          <w:rFonts w:cstheme="minorHAnsi"/>
-          <w:sz w:val="28"/>
-          <w:szCs w:val="28"/>
-        </w:rPr>
-        <w:t xml:space="preserve"> with both values when all </w:t>
+        <w:t>For CompoundSExp, we’ll just recurse down to both it’s values</w:t>
+      </w:r>
+      <w:r>
+        <w:rPr>
+          <w:rFonts w:cstheme="minorHAnsi"/>
+          <w:sz w:val="28"/>
+          <w:szCs w:val="28"/>
+        </w:rPr>
+        <w:t xml:space="preserve"> and then make a new CompoundSExp with both values when all </w:t>
       </w:r>
       <w:r>
         <w:rPr>
@@ -1102,18 +871,8 @@
           <w:sz w:val="28"/>
           <w:szCs w:val="28"/>
         </w:rPr>
-        <w:t xml:space="preserve">For Closure, we’ll act very similarly to how we handle </w:t>
-      </w:r>
-      <w:proofErr w:type="spellStart"/>
-      <w:r>
-        <w:rPr>
-          <w:rFonts w:cstheme="minorHAnsi"/>
-          <w:sz w:val="28"/>
-          <w:szCs w:val="28"/>
-        </w:rPr>
-        <w:t>ProcExp</w:t>
-      </w:r>
-      <w:proofErr w:type="spellEnd"/>
+        <w:t>For Closure, we’ll act very similarly to how we handle ProcExp</w:t>
+      </w:r>
       <w:r>
         <w:rPr>
           <w:rFonts w:cstheme="minorHAnsi"/>
@@ -1159,11 +918,9 @@
         </w:rPr>
         <w:t xml:space="preserve">We think the better option is to use </w:t>
       </w:r>
-      <w:proofErr w:type="spellStart"/>
       <w:r>
         <w:t>valueToLitExp</w:t>
       </w:r>
-      <w:proofErr w:type="spellEnd"/>
       <w:r>
         <w:rPr>
           <w:rFonts w:cstheme="minorHAnsi"/>
@@ -1274,25 +1031,7 @@
           <w:sz w:val="28"/>
           <w:szCs w:val="28"/>
         </w:rPr>
-        <w:t xml:space="preserve">arguments in lambda bodies with </w:t>
-      </w:r>
-      <w:proofErr w:type="spellStart"/>
-      <w:r>
-        <w:rPr>
-          <w:rFonts w:cstheme="minorHAnsi"/>
-          <w:sz w:val="28"/>
-          <w:szCs w:val="28"/>
-        </w:rPr>
-        <w:t>CExps</w:t>
-      </w:r>
-      <w:proofErr w:type="spellEnd"/>
-      <w:r>
-        <w:rPr>
-          <w:rFonts w:cstheme="minorHAnsi"/>
-          <w:sz w:val="28"/>
-          <w:szCs w:val="28"/>
-        </w:rPr>
-        <w:t xml:space="preserve"> rather than values</w:t>
+        <w:t>arguments in lambda bodies with CExps rather than values</w:t>
       </w:r>
       <w:r>
         <w:rPr>
@@ -1324,105 +1063,15 @@
           <w:sz w:val="28"/>
           <w:szCs w:val="28"/>
         </w:rPr>
-        <w:t xml:space="preserve">n contrast to applicative eval where we first calculate the value of the </w:t>
-      </w:r>
-      <w:proofErr w:type="spellStart"/>
-      <w:r>
-        <w:rPr>
-          <w:rFonts w:cstheme="minorHAnsi"/>
-          <w:sz w:val="28"/>
-          <w:szCs w:val="28"/>
-        </w:rPr>
-        <w:t>CExp</w:t>
-      </w:r>
-      <w:proofErr w:type="spellEnd"/>
-      <w:r>
-        <w:rPr>
-          <w:rFonts w:cstheme="minorHAnsi"/>
-          <w:sz w:val="28"/>
-          <w:szCs w:val="28"/>
-        </w:rPr>
-        <w:t xml:space="preserve"> and then we </w:t>
-      </w:r>
-      <w:proofErr w:type="gramStart"/>
-      <w:r>
-        <w:rPr>
-          <w:rFonts w:cstheme="minorHAnsi"/>
-          <w:sz w:val="28"/>
-          <w:szCs w:val="28"/>
-        </w:rPr>
-        <w:t>have to</w:t>
-      </w:r>
-      <w:proofErr w:type="gramEnd"/>
-      <w:r>
-        <w:rPr>
-          <w:rFonts w:cstheme="minorHAnsi"/>
-          <w:sz w:val="28"/>
-          <w:szCs w:val="28"/>
-        </w:rPr>
-        <w:t xml:space="preserve"> convert the value back to an expression</w:t>
-      </w:r>
-      <w:r>
-        <w:rPr>
-          <w:rFonts w:cstheme="minorHAnsi"/>
-          <w:sz w:val="28"/>
-          <w:szCs w:val="28"/>
-        </w:rPr>
-        <w:t xml:space="preserve">. The reason we </w:t>
-      </w:r>
-      <w:proofErr w:type="gramStart"/>
-      <w:r>
-        <w:rPr>
-          <w:rFonts w:cstheme="minorHAnsi"/>
-          <w:sz w:val="28"/>
-          <w:szCs w:val="28"/>
-        </w:rPr>
-        <w:t>have to</w:t>
-      </w:r>
-      <w:proofErr w:type="gramEnd"/>
-      <w:r>
-        <w:rPr>
-          <w:rFonts w:cstheme="minorHAnsi"/>
-          <w:sz w:val="28"/>
-          <w:szCs w:val="28"/>
-        </w:rPr>
-        <w:t xml:space="preserve"> use a </w:t>
-      </w:r>
-      <w:proofErr w:type="spellStart"/>
-      <w:r>
-        <w:rPr>
-          <w:rFonts w:cstheme="minorHAnsi"/>
-          <w:sz w:val="28"/>
-          <w:szCs w:val="28"/>
-        </w:rPr>
-        <w:t>CExp</w:t>
-      </w:r>
-      <w:proofErr w:type="spellEnd"/>
-      <w:r>
-        <w:rPr>
-          <w:rFonts w:cstheme="minorHAnsi"/>
-          <w:sz w:val="28"/>
-          <w:szCs w:val="28"/>
-        </w:rPr>
-        <w:t xml:space="preserve"> is because is because the function substitute expects </w:t>
-      </w:r>
-      <w:proofErr w:type="spellStart"/>
-      <w:r>
-        <w:rPr>
-          <w:rFonts w:cstheme="minorHAnsi"/>
-          <w:sz w:val="28"/>
-          <w:szCs w:val="28"/>
-        </w:rPr>
-        <w:t>CExps</w:t>
-      </w:r>
-      <w:proofErr w:type="spellEnd"/>
-      <w:r>
-        <w:rPr>
-          <w:rFonts w:cstheme="minorHAnsi"/>
-          <w:sz w:val="28"/>
-          <w:szCs w:val="28"/>
-        </w:rPr>
-        <w:t xml:space="preserve"> and not values. </w:t>
+        <w:t>n contrast to applicative eval where we first calculate the value of the CExp and then we have to convert the value back to an expression</w:t>
+      </w:r>
+      <w:r>
+        <w:rPr>
+          <w:rFonts w:cstheme="minorHAnsi"/>
+          <w:sz w:val="28"/>
+          <w:szCs w:val="28"/>
+        </w:rPr>
+        <w:t xml:space="preserve">. The reason we have to use a CExp is because is because the function substitute expects CExps and not values. </w:t>
       </w:r>
     </w:p>
     <w:p>
@@ -1509,23 +1158,13 @@
         </w:rPr>
         <w:br/>
       </w:r>
-      <w:proofErr w:type="gramStart"/>
-      <w:r>
-        <w:rPr>
-          <w:rFonts w:cstheme="minorHAnsi"/>
-          <w:sz w:val="28"/>
-          <w:szCs w:val="28"/>
-        </w:rPr>
-        <w:t>That’s</w:t>
-      </w:r>
-      <w:proofErr w:type="gramEnd"/>
-      <w:r>
-        <w:rPr>
-          <w:rFonts w:cstheme="minorHAnsi"/>
-          <w:sz w:val="28"/>
-          <w:szCs w:val="28"/>
-        </w:rPr>
-        <w:t xml:space="preserve"> because in normal evaluation, we have no need to evaluate the expression (+ 3 5), while in applicative eval we will do so anyway.</w:t>
+      <w:r>
+        <w:rPr>
+          <w:rFonts w:cstheme="minorHAnsi"/>
+          <w:sz w:val="28"/>
+          <w:szCs w:val="28"/>
+        </w:rPr>
+        <w:t>That’s because in normal evaluation, we have no need to evaluate the expression (+ 3 5), while in applicative eval we will do so anyway.</w:t>
       </w:r>
     </w:p>
     <w:p>
@@ -1634,24 +1273,7 @@
           <w:szCs w:val="28"/>
         </w:rPr>
         <w:br/>
-      </w:r>
-      <w:proofErr w:type="gramStart"/>
-      <w:r>
-        <w:rPr>
-          <w:rFonts w:cstheme="minorHAnsi"/>
-          <w:sz w:val="28"/>
-          <w:szCs w:val="28"/>
-        </w:rPr>
-        <w:t>That’s</w:t>
-      </w:r>
-      <w:proofErr w:type="gramEnd"/>
-      <w:r>
-        <w:rPr>
-          <w:rFonts w:cstheme="minorHAnsi"/>
-          <w:sz w:val="28"/>
-          <w:szCs w:val="28"/>
-        </w:rPr>
-        <w:t xml:space="preserve"> because in applicative eval we will evaluate the expression</w:t>
+        <w:t>That’s because in applicative eval we will evaluate the expression</w:t>
       </w:r>
       <w:r>
         <w:rPr>
@@ -1771,18 +1393,24 @@
           <w:sz w:val="28"/>
           <w:szCs w:val="28"/>
         </w:rPr>
-        <w:t xml:space="preserve">is that </w:t>
-      </w:r>
-      <w:proofErr w:type="gramStart"/>
-      <w:r>
-        <w:rPr>
-          <w:rFonts w:cstheme="minorHAnsi"/>
-          <w:sz w:val="28"/>
-          <w:szCs w:val="28"/>
-        </w:rPr>
-        <w:t>In</w:t>
-      </w:r>
-      <w:proofErr w:type="gramEnd"/>
+        <w:t xml:space="preserve">is that In </w:t>
+      </w:r>
+      <w:r>
+        <w:rPr>
+          <w:rFonts w:cstheme="minorHAnsi"/>
+          <w:sz w:val="28"/>
+          <w:szCs w:val="28"/>
+        </w:rPr>
+        <w:t xml:space="preserve">your </w:t>
+      </w:r>
+      <w:r>
+        <w:rPr>
+          <w:rFonts w:cstheme="minorHAnsi"/>
+          <w:sz w:val="28"/>
+          <w:szCs w:val="28"/>
+        </w:rPr>
+        <w:t>normal evaluation</w:t>
+      </w:r>
       <w:r>
         <w:rPr>
           <w:rFonts w:cstheme="minorHAnsi"/>
@@ -1797,15 +1425,7 @@
           <w:sz w:val="28"/>
           <w:szCs w:val="28"/>
         </w:rPr>
-        <w:t xml:space="preserve">your </w:t>
-      </w:r>
-      <w:r>
-        <w:rPr>
-          <w:rFonts w:cstheme="minorHAnsi"/>
-          <w:sz w:val="28"/>
-          <w:szCs w:val="28"/>
-        </w:rPr>
-        <w:t>normal evaluation</w:t>
+        <w:t>implementation</w:t>
       </w:r>
       <w:r>
         <w:rPr>
@@ -1821,22 +1441,6 @@
           <w:sz w:val="28"/>
           <w:szCs w:val="28"/>
         </w:rPr>
-        <w:t>implementation</w:t>
-      </w:r>
-      <w:r>
-        <w:rPr>
-          <w:rFonts w:cstheme="minorHAnsi"/>
-          <w:sz w:val="28"/>
-          <w:szCs w:val="28"/>
-        </w:rPr>
-        <w:t xml:space="preserve"> </w:t>
-      </w:r>
-      <w:r>
-        <w:rPr>
-          <w:rFonts w:cstheme="minorHAnsi"/>
-          <w:sz w:val="28"/>
-          <w:szCs w:val="28"/>
-        </w:rPr>
         <w:t>variables</w:t>
       </w:r>
       <w:r>
@@ -1861,43 +1465,7 @@
           <w:sz w:val="28"/>
           <w:szCs w:val="28"/>
         </w:rPr>
-        <w:t xml:space="preserve"> and not to </w:t>
-      </w:r>
-      <w:proofErr w:type="spellStart"/>
-      <w:r>
-        <w:rPr>
-          <w:rFonts w:cstheme="minorHAnsi"/>
-          <w:sz w:val="28"/>
-          <w:szCs w:val="28"/>
-        </w:rPr>
-        <w:t>CExp</w:t>
-      </w:r>
-      <w:proofErr w:type="spellEnd"/>
-      <w:r>
-        <w:rPr>
-          <w:rFonts w:cstheme="minorHAnsi"/>
-          <w:sz w:val="28"/>
-          <w:szCs w:val="28"/>
-        </w:rPr>
-        <w:t xml:space="preserve">. Therefore, when creating bindings, you </w:t>
-      </w:r>
-      <w:proofErr w:type="gramStart"/>
-      <w:r>
-        <w:rPr>
-          <w:rFonts w:cstheme="minorHAnsi"/>
-          <w:sz w:val="28"/>
-          <w:szCs w:val="28"/>
-        </w:rPr>
-        <w:t>have to</w:t>
-      </w:r>
-      <w:proofErr w:type="gramEnd"/>
-      <w:r>
-        <w:rPr>
-          <w:rFonts w:cstheme="minorHAnsi"/>
-          <w:sz w:val="28"/>
-          <w:szCs w:val="28"/>
-        </w:rPr>
-        <w:t xml:space="preserve"> fully evaluate the expression instead of binding the variable to the expression itself.</w:t>
+        <w:t xml:space="preserve"> and not to CExp. Therefore, when creating bindings, you have to fully evaluate the expression instead of binding the variable to the expression itself.</w:t>
       </w:r>
     </w:p>
     <w:p>
@@ -1909,6 +1477,7 @@
           <w:rFonts w:cstheme="minorHAnsi"/>
           <w:sz w:val="28"/>
           <w:szCs w:val="28"/>
+          <w:lang/>
         </w:rPr>
       </w:pPr>
       <w:r>
@@ -1918,6 +1487,23 @@
           <w:szCs w:val="28"/>
         </w:rPr>
         <w:t>3.2+3.3) We implemented the bonus. We did not change the type Closure at all.</w:t>
+      </w:r>
+      <w:r>
+        <w:rPr>
+          <w:rFonts w:cstheme="minorHAnsi"/>
+          <w:sz w:val="28"/>
+          <w:szCs w:val="28"/>
+        </w:rPr>
+        <w:br/>
+      </w:r>
+      <w:r>
+        <w:rPr>
+          <w:rFonts w:cstheme="minorHAnsi"/>
+          <w:sz w:val="28"/>
+          <w:szCs w:val="28"/>
+          <w:lang/>
+        </w:rPr>
+        <w:t>We mapped each variable to a new value type which we called ‘Promise’ which holds an Cexp and the enviroment it should be evaluated in.</w:t>
       </w:r>
     </w:p>
     <w:sectPr>
@@ -2533,6 +2119,7 @@
   <w:style w:type="character" w:default="1" w:styleId="DefaultParagraphFont">
     <w:name w:val="Default Paragraph Font"/>
     <w:uiPriority w:val="1"/>
+    <w:semiHidden/>
     <w:unhideWhenUsed/>
   </w:style>
   <w:style w:type="table" w:default="1" w:styleId="TableNormal">

</xml_diff>

<commit_message>
Updated Q1 theoretical answer
</commit_message>
<xml_diff>
--- a/תאורתי.docx
+++ b/תאורתי.docx
@@ -72,7 +72,21 @@
           <w:sz w:val="28"/>
           <w:szCs w:val="28"/>
         </w:rPr>
-        <w:t>because in L3 it is syntactic sugar</w:t>
+        <w:t xml:space="preserve">because in L3 it is </w:t>
+      </w:r>
+      <w:r>
+        <w:rPr>
+          <w:sz w:val="28"/>
+          <w:szCs w:val="28"/>
+        </w:rPr>
+        <w:t xml:space="preserve">a syntactic </w:t>
+      </w:r>
+      <w:r>
+        <w:rPr>
+          <w:sz w:val="28"/>
+          <w:szCs w:val="28"/>
+        </w:rPr>
+        <w:t>abbreviation</w:t>
       </w:r>
       <w:r>
         <w:rPr>
@@ -1477,7 +1491,6 @@
           <w:rFonts w:cstheme="minorHAnsi"/>
           <w:sz w:val="28"/>
           <w:szCs w:val="28"/>
-          <w:lang/>
         </w:rPr>
       </w:pPr>
       <w:r>
@@ -1495,14 +1508,6 @@
           <w:szCs w:val="28"/>
         </w:rPr>
         <w:br/>
-      </w:r>
-      <w:r>
-        <w:rPr>
-          <w:rFonts w:cstheme="minorHAnsi"/>
-          <w:sz w:val="28"/>
-          <w:szCs w:val="28"/>
-          <w:lang/>
-        </w:rPr>
         <w:t>We mapped each variable to a new value type which we called ‘Promise’ which holds an Cexp and the enviroment it should be evaluated in.</w:t>
       </w:r>
     </w:p>

</xml_diff>